<commit_message>
Tim status report, written not proof read
</commit_message>
<xml_diff>
--- a/docproject/official_ahns/AHNS-2010-AP-TS-001.docx
+++ b/docproject/official_ahns/AHNS-2010-AP-TS-001.docx
@@ -12718,7 +12718,13 @@
         <w:t>for</w:t>
       </w:r>
       <w:r>
-        <w:t xml:space="preserve"> digital image processing and the computations which could be involved in complete on board control, state estimation and localisation. Cost is the only major drawback with its high base prize and the need for the Summit and Pinto-TH expansion boards.</w:t>
+        <w:t xml:space="preserve"> digital image processing and the computations which could be involved in complete on board control, state estimation and localisation. Cost is the only major drawback with its high base </w:t>
+      </w:r>
+      <w:r>
+        <w:t>price</w:t>
+      </w:r>
+      <w:r>
+        <w:t xml:space="preserve"> and the need for the Summit and Pinto-TH expansion boards.</w:t>
       </w:r>
     </w:p>
     <w:p>
@@ -13662,7 +13668,7 @@
           <w:noProof/>
           <w:sz w:val="16"/>
         </w:rPr>
-        <w:t>12/03/2010 2:32:00 PM</w:t>
+        <w:t>12/03/2010 2:40:00 PM</w:t>
       </w:r>
     </w:fldSimple>
     <w:r>
@@ -13790,7 +13796,7 @@
           <w:noProof/>
           <w:sz w:val="16"/>
         </w:rPr>
-        <w:t>12/03/2010 2:32:00 PM</w:t>
+        <w:t>12/03/2010 2:40:00 PM</w:t>
       </w:r>
     </w:fldSimple>
     <w:r>
@@ -14151,7 +14157,7 @@
               <w:noProof/>
               <w:sz w:val="20"/>
             </w:rPr>
-            <w:t>9</w:t>
+            <w:t>13</w:t>
           </w:r>
           <w:r>
             <w:rPr>
@@ -14184,7 +14190,7 @@
                 <w:noProof/>
                 <w:sz w:val="20"/>
               </w:rPr>
-              <w:t>23</w:t>
+              <w:t>16</w:t>
             </w:r>
           </w:fldSimple>
         </w:p>
@@ -14500,7 +14506,7 @@
               <w:noProof/>
               <w:sz w:val="20"/>
             </w:rPr>
-            <w:t>23</w:t>
+            <w:t>19</w:t>
           </w:r>
           <w:r>
             <w:rPr>

</xml_diff>